<commit_message>
update cv and cover
</commit_message>
<xml_diff>
--- a/output/cv.docx
+++ b/output/cv.docx
@@ -22,16 +22,163 @@
         <w:t xml:space="preserve">Halac</w:t>
       </w:r>
     </w:p>
-    <w:bookmarkStart w:id="22" w:name="sec:Education"/>
+    <w:p>
+      <w:pPr>
+        <w:pStyle w:val="FirstParagraph"/>
+      </w:pPr>
+      <w:r>
+        <w:drawing>
+          <wp:inline>
+            <wp:extent cx="5334000" cy="4267200"/>
+            <wp:effectExtent b="0" l="0" r="0" t="0"/>
+            <wp:docPr descr="image" title="" id="1" name="Picture"/>
+            <a:graphic>
+              <a:graphicData uri="http://schemas.openxmlformats.org/drawingml/2006/picture">
+                <pic:pic>
+                  <pic:nvPicPr>
+                    <pic:cNvPr descr="/Users/fd/Documents/cv/data/profil.jpg" id="0" name="Picture"/>
+                    <pic:cNvPicPr>
+                      <a:picLocks noChangeArrowheads="1" noChangeAspect="1"/>
+                    </pic:cNvPicPr>
+                  </pic:nvPicPr>
+                  <pic:blipFill>
+                    <a:blip r:embed="rId20"/>
+                    <a:stretch>
+                      <a:fillRect/>
+                    </a:stretch>
+                  </pic:blipFill>
+                  <pic:spPr bwMode="auto">
+                    <a:xfrm>
+                      <a:off x="0" y="0"/>
+                      <a:ext cx="5334000" cy="4267200"/>
+                    </a:xfrm>
+                    <a:prstGeom prst="rect">
+                      <a:avLst/>
+                    </a:prstGeom>
+                    <a:noFill/>
+                    <a:ln w="9525">
+                      <a:noFill/>
+                      <a:headEnd/>
+                      <a:tailEnd/>
+                    </a:ln>
+                  </pic:spPr>
+                </pic:pic>
+              </a:graphicData>
+            </a:graphic>
+          </wp:inline>
+        </w:drawing>
+      </w:r>
+    </w:p>
+    <w:bookmarkStart w:id="23" w:name="sec:FedericoNicolsCmaraHalac"/>
     <w:p>
       <w:pPr>
         <w:pStyle w:val="Heading1"/>
       </w:pPr>
       <w:r>
+        <w:t xml:space="preserve">Federico Nicolás Cámara Halac</w:t>
+      </w:r>
+    </w:p>
+    <w:p>
+      <w:pPr>
+        <w:numPr>
+          <w:ilvl w:val="0"/>
+          <w:numId w:val="1001"/>
+        </w:numPr>
+      </w:pPr>
+      <w:r>
+        <w:t xml:space="preserve">+ 1 (614) 440</w:t>
+      </w:r>
+      <w:r>
+        <w:t xml:space="preserve">-</w:t>
+      </w:r>
+      <w:r>
+        <w:t xml:space="preserve">7529</w:t>
+      </w:r>
+    </w:p>
+    <w:p>
+      <w:pPr>
+        <w:numPr>
+          <w:ilvl w:val="0"/>
+          <w:numId w:val="1001"/>
+        </w:numPr>
+      </w:pPr>
+      <w:hyperlink r:id="rId21">
+        <w:r>
+          <w:rPr>
+            <w:rStyle w:val="Hyperlink"/>
+          </w:rPr>
+          <w:t xml:space="preserve">camarahalac.1@osu.edu</w:t>
+        </w:r>
+      </w:hyperlink>
+    </w:p>
+    <w:p>
+      <w:pPr>
+        <w:numPr>
+          <w:ilvl w:val="0"/>
+          <w:numId w:val="1001"/>
+        </w:numPr>
+      </w:pPr>
+      <w:hyperlink r:id="rId22">
+        <w:r>
+          <w:rPr>
+            <w:rStyle w:val="Hyperlink"/>
+          </w:rPr>
+          <w:t xml:space="preserve">https://fdch.github.io</w:t>
+        </w:r>
+      </w:hyperlink>
+    </w:p>
+    <w:p>
+      <w:pPr>
+        <w:numPr>
+          <w:ilvl w:val="0"/>
+          <w:numId w:val="1001"/>
+        </w:numPr>
+      </w:pPr>
+      <w:r>
+        <w:t xml:space="preserve">349C Sullivant Hall,</w:t>
+      </w:r>
+      <w:r>
+        <w:br/>
+      </w:r>
+      <w:r>
+        <w:t xml:space="preserve">1813 North High Street,</w:t>
+      </w:r>
+      <w:r>
+        <w:br/>
+      </w:r>
+      <w:r>
+        <w:t xml:space="preserve">Columbus, OH 43210</w:t>
+      </w:r>
+    </w:p>
+    <w:p>
+      <w:pPr>
+        <w:numPr>
+          <w:ilvl w:val="0"/>
+          <w:numId w:val="1001"/>
+        </w:numPr>
+      </w:pPr>
+      <w:r>
+        <w:t xml:space="preserve">8th May 1988, Córdoba, Argentina</w:t>
+      </w:r>
+    </w:p>
+    <w:bookmarkEnd w:id="23"/>
+    <w:bookmarkStart w:id="26" w:name="sec:Education"/>
+    <w:p>
+      <w:pPr>
+        <w:pStyle w:val="Heading1"/>
+      </w:pPr>
+      <w:r>
         <w:t xml:space="preserve">Education</w:t>
       </w:r>
     </w:p>
-    <w:bookmarkStart w:id="20" w:name="phd"/>
+    <w:p>
+      <w:r>
+        <w:pict>
+          <v:rect style="width:0;height:1.5pt" o:hralign="center" o:hrstd="t" o:hr="t"/>
+        </w:pict>
+      </w:r>
+    </w:p>
+    <w:bookmarkStart w:id="24" w:name="phd"/>
     <w:p>
       <w:pPr>
         <w:pStyle w:val="Heading2"/>
@@ -44,7 +191,7 @@
       <w:pPr>
         <w:numPr>
           <w:ilvl w:val="0"/>
-          <w:numId w:val="1001"/>
+          <w:numId w:val="1002"/>
         </w:numPr>
       </w:pPr>
       <w:r>
@@ -73,8 +220,8 @@
         <w:t xml:space="preserve">Jun 2019.</w:t>
       </w:r>
     </w:p>
-    <w:bookmarkEnd w:id="20"/>
-    <w:bookmarkStart w:id="21" w:name="licenciate"/>
+    <w:bookmarkEnd w:id="24"/>
+    <w:bookmarkStart w:id="25" w:name="licenciate"/>
     <w:p>
       <w:pPr>
         <w:pStyle w:val="Heading2"/>
@@ -87,7 +234,7 @@
       <w:pPr>
         <w:numPr>
           <w:ilvl w:val="0"/>
-          <w:numId w:val="1002"/>
+          <w:numId w:val="1003"/>
         </w:numPr>
       </w:pPr>
       <w:r>
@@ -116,9 +263,9 @@
         <w:t xml:space="preserve">Jul 2012.</w:t>
       </w:r>
     </w:p>
-    <w:bookmarkEnd w:id="21"/>
-    <w:bookmarkEnd w:id="22"/>
-    <w:bookmarkStart w:id="24" w:name="sec:ProfessionalAppointments"/>
+    <w:bookmarkEnd w:id="25"/>
+    <w:bookmarkEnd w:id="26"/>
+    <w:bookmarkStart w:id="28" w:name="sec:ProfessionalAppointments"/>
     <w:p>
       <w:pPr>
         <w:pStyle w:val="Heading1"/>
@@ -127,7 +274,14 @@
         <w:t xml:space="preserve">Professional Appointments</w:t>
       </w:r>
     </w:p>
-    <w:bookmarkStart w:id="23" w:name="postdoctorate"/>
+    <w:p>
+      <w:r>
+        <w:pict>
+          <v:rect style="width:0;height:1.5pt" o:hralign="center" o:hrstd="t" o:hr="t"/>
+        </w:pict>
+      </w:r>
+    </w:p>
+    <w:bookmarkStart w:id="27" w:name="postdoctorate"/>
     <w:p>
       <w:pPr>
         <w:pStyle w:val="Heading2"/>
@@ -140,7 +294,7 @@
       <w:pPr>
         <w:numPr>
           <w:ilvl w:val="0"/>
-          <w:numId w:val="1003"/>
+          <w:numId w:val="1004"/>
         </w:numPr>
       </w:pPr>
       <w:r>
@@ -163,9 +317,9 @@
         <w:t xml:space="preserve">2021.</w:t>
       </w:r>
     </w:p>
-    <w:bookmarkEnd w:id="23"/>
-    <w:bookmarkEnd w:id="24"/>
-    <w:bookmarkStart w:id="25" w:name="sec:ResearchInterests"/>
+    <w:bookmarkEnd w:id="27"/>
+    <w:bookmarkEnd w:id="28"/>
+    <w:bookmarkStart w:id="29" w:name="sec:ResearchInterests"/>
     <w:p>
       <w:pPr>
         <w:pStyle w:val="Heading1"/>
@@ -179,11 +333,11 @@
         <w:pStyle w:val="FirstParagraph"/>
       </w:pPr>
       <w:r>
-        <w:t xml:space="preserve">Computer Music. Spatial Audio. Immersive Sound. Machine Learning. Digital Signal Processing. Algorithmic Composition. Computer Vision. Networked Performance Music. Sonification. Database Music.</w:t>
-      </w:r>
-    </w:p>
-    <w:bookmarkEnd w:id="25"/>
-    <w:bookmarkStart w:id="32" w:name="sec:Publications"/>
+        <w:t xml:space="preserve">Computer Music. Spatial Audio. Immersive Sound. Machine Learning. Digital Signal Processing. Algorithmic Composition. Computer Vision. Networked Music Performance. Sonification. Database Music.</w:t>
+      </w:r>
+    </w:p>
+    <w:bookmarkEnd w:id="29"/>
+    <w:bookmarkStart w:id="36" w:name="sec:Publications"/>
     <w:p>
       <w:pPr>
         <w:pStyle w:val="Heading1"/>
@@ -192,7 +346,14 @@
         <w:t xml:space="preserve">Publications</w:t>
       </w:r>
     </w:p>
-    <w:bookmarkStart w:id="26" w:name="conference-proceedings"/>
+    <w:p>
+      <w:r>
+        <w:pict>
+          <v:rect style="width:0;height:1.5pt" o:hralign="center" o:hrstd="t" o:hr="t"/>
+        </w:pict>
+      </w:r>
+    </w:p>
+    <w:bookmarkStart w:id="30" w:name="conference-proceedings"/>
     <w:p>
       <w:pPr>
         <w:pStyle w:val="Heading2"/>
@@ -205,7 +366,7 @@
       <w:pPr>
         <w:numPr>
           <w:ilvl w:val="0"/>
-          <w:numId w:val="1004"/>
+          <w:numId w:val="1005"/>
         </w:numPr>
       </w:pPr>
       <w:r>
@@ -238,7 +399,7 @@
       <w:pPr>
         <w:numPr>
           <w:ilvl w:val="0"/>
-          <w:numId w:val="1005"/>
+          <w:numId w:val="1006"/>
         </w:numPr>
       </w:pPr>
       <w:r>
@@ -273,7 +434,7 @@
       <w:pPr>
         <w:numPr>
           <w:ilvl w:val="0"/>
-          <w:numId w:val="1006"/>
+          <w:numId w:val="1007"/>
         </w:numPr>
       </w:pPr>
       <w:r>
@@ -294,7 +455,7 @@
       <w:pPr>
         <w:numPr>
           <w:ilvl w:val="0"/>
-          <w:numId w:val="1007"/>
+          <w:numId w:val="1008"/>
         </w:numPr>
       </w:pPr>
       <w:r>
@@ -315,7 +476,7 @@
       <w:pPr>
         <w:numPr>
           <w:ilvl w:val="0"/>
-          <w:numId w:val="1008"/>
+          <w:numId w:val="1009"/>
         </w:numPr>
       </w:pPr>
       <w:r>
@@ -332,8 +493,8 @@
         <w:t xml:space="preserve">International Computer Music Conference (Accepted but not presented). 11 October 2017.</w:t>
       </w:r>
     </w:p>
-    <w:bookmarkEnd w:id="26"/>
-    <w:bookmarkStart w:id="27" w:name="conference-poster"/>
+    <w:bookmarkEnd w:id="30"/>
+    <w:bookmarkStart w:id="31" w:name="conference-poster"/>
     <w:p>
       <w:pPr>
         <w:pStyle w:val="Heading2"/>
@@ -346,7 +507,7 @@
       <w:pPr>
         <w:numPr>
           <w:ilvl w:val="0"/>
-          <w:numId w:val="1009"/>
+          <w:numId w:val="1010"/>
         </w:numPr>
       </w:pPr>
       <w:r>
@@ -363,8 +524,8 @@
         <w:t xml:space="preserve">New Interfaces for Musical Expression. Federico Camara Halac and Shadrick Addy. 24 January 2020.</w:t>
       </w:r>
     </w:p>
-    <w:bookmarkEnd w:id="27"/>
-    <w:bookmarkStart w:id="28" w:name="conference-panel"/>
+    <w:bookmarkEnd w:id="31"/>
+    <w:bookmarkStart w:id="32" w:name="conference-panel"/>
     <w:p>
       <w:pPr>
         <w:pStyle w:val="Heading2"/>
@@ -377,7 +538,7 @@
       <w:pPr>
         <w:numPr>
           <w:ilvl w:val="0"/>
-          <w:numId w:val="1010"/>
+          <w:numId w:val="1011"/>
         </w:numPr>
       </w:pPr>
       <w:r>
@@ -441,8 +602,8 @@
         <w:t xml:space="preserve">Espacios Sonoros. 05 March 2020.</w:t>
       </w:r>
     </w:p>
-    <w:bookmarkEnd w:id="28"/>
-    <w:bookmarkStart w:id="29" w:name="phd-dissertation-defense"/>
+    <w:bookmarkEnd w:id="32"/>
+    <w:bookmarkStart w:id="33" w:name="phd-dissertation-defense"/>
     <w:p>
       <w:pPr>
         <w:pStyle w:val="Heading2"/>
@@ -455,7 +616,7 @@
       <w:pPr>
         <w:numPr>
           <w:ilvl w:val="0"/>
-          <w:numId w:val="1011"/>
+          <w:numId w:val="1012"/>
         </w:numPr>
       </w:pPr>
       <w:r>
@@ -472,8 +633,8 @@
         <w:t xml:space="preserve">New York University. 06 May 2019.</w:t>
       </w:r>
     </w:p>
-    <w:bookmarkEnd w:id="29"/>
-    <w:bookmarkStart w:id="30" w:name="guest-speaker"/>
+    <w:bookmarkEnd w:id="33"/>
+    <w:bookmarkStart w:id="34" w:name="guest-speaker"/>
     <w:p>
       <w:pPr>
         <w:pStyle w:val="Heading2"/>
@@ -486,7 +647,7 @@
       <w:pPr>
         <w:numPr>
           <w:ilvl w:val="0"/>
-          <w:numId w:val="1012"/>
+          <w:numId w:val="1013"/>
         </w:numPr>
       </w:pPr>
       <w:r>
@@ -507,7 +668,7 @@
       <w:pPr>
         <w:numPr>
           <w:ilvl w:val="0"/>
-          <w:numId w:val="1013"/>
+          <w:numId w:val="1014"/>
         </w:numPr>
       </w:pPr>
       <w:r>
@@ -528,7 +689,7 @@
       <w:pPr>
         <w:numPr>
           <w:ilvl w:val="0"/>
-          <w:numId w:val="1014"/>
+          <w:numId w:val="1015"/>
         </w:numPr>
       </w:pPr>
       <w:r>
@@ -545,8 +706,8 @@
         <w:t xml:space="preserve">Universidad Nacional de Córdoba. 15 June 2016.</w:t>
       </w:r>
     </w:p>
-    <w:bookmarkEnd w:id="30"/>
-    <w:bookmarkStart w:id="31" w:name="other-publications"/>
+    <w:bookmarkEnd w:id="34"/>
+    <w:bookmarkStart w:id="35" w:name="other-publications"/>
     <w:p>
       <w:pPr>
         <w:pStyle w:val="Heading2"/>
@@ -559,7 +720,7 @@
       <w:pPr>
         <w:numPr>
           <w:ilvl w:val="0"/>
-          <w:numId w:val="1015"/>
+          <w:numId w:val="1016"/>
         </w:numPr>
       </w:pPr>
       <w:r>
@@ -588,9 +749,9 @@
         <w:t xml:space="preserve">Issue 21 . 10 August 2017.</w:t>
       </w:r>
     </w:p>
-    <w:bookmarkEnd w:id="31"/>
-    <w:bookmarkEnd w:id="32"/>
-    <w:bookmarkStart w:id="37" w:name="sec:AwardsandHonors"/>
+    <w:bookmarkEnd w:id="35"/>
+    <w:bookmarkEnd w:id="36"/>
+    <w:bookmarkStart w:id="41" w:name="sec:AwardsandHonors"/>
     <w:p>
       <w:pPr>
         <w:pStyle w:val="Heading1"/>
@@ -599,7 +760,14 @@
         <w:t xml:space="preserve">Awards and Honors</w:t>
       </w:r>
     </w:p>
-    <w:bookmarkStart w:id="33" w:name="fellowships"/>
+    <w:p>
+      <w:r>
+        <w:pict>
+          <v:rect style="width:0;height:1.5pt" o:hralign="center" o:hrstd="t" o:hr="t"/>
+        </w:pict>
+      </w:r>
+    </w:p>
+    <w:bookmarkStart w:id="37" w:name="fellowships"/>
     <w:p>
       <w:pPr>
         <w:pStyle w:val="Heading2"/>
@@ -612,7 +780,7 @@
       <w:pPr>
         <w:numPr>
           <w:ilvl w:val="0"/>
-          <w:numId w:val="1016"/>
+          <w:numId w:val="1017"/>
         </w:numPr>
       </w:pPr>
       <w:r>
@@ -633,7 +801,7 @@
       <w:pPr>
         <w:numPr>
           <w:ilvl w:val="0"/>
-          <w:numId w:val="1017"/>
+          <w:numId w:val="1018"/>
         </w:numPr>
       </w:pPr>
       <w:r>
@@ -654,7 +822,7 @@
       <w:pPr>
         <w:numPr>
           <w:ilvl w:val="0"/>
-          <w:numId w:val="1018"/>
+          <w:numId w:val="1019"/>
         </w:numPr>
       </w:pPr>
       <w:r>
@@ -675,7 +843,7 @@
       <w:pPr>
         <w:numPr>
           <w:ilvl w:val="0"/>
-          <w:numId w:val="1019"/>
+          <w:numId w:val="1020"/>
         </w:numPr>
       </w:pPr>
       <w:r>
@@ -692,8 +860,8 @@
         <w:t xml:space="preserve">Graduate School of Arts and Sciences (New York University). New York City (USA).</w:t>
       </w:r>
     </w:p>
-    <w:bookmarkEnd w:id="33"/>
-    <w:bookmarkStart w:id="34" w:name="prizes"/>
+    <w:bookmarkEnd w:id="37"/>
+    <w:bookmarkStart w:id="38" w:name="prizes"/>
     <w:p>
       <w:pPr>
         <w:pStyle w:val="Heading2"/>
@@ -706,7 +874,7 @@
       <w:pPr>
         <w:numPr>
           <w:ilvl w:val="0"/>
-          <w:numId w:val="1020"/>
+          <w:numId w:val="1021"/>
         </w:numPr>
       </w:pPr>
       <w:r>
@@ -727,7 +895,7 @@
       <w:pPr>
         <w:numPr>
           <w:ilvl w:val="0"/>
-          <w:numId w:val="1021"/>
+          <w:numId w:val="1022"/>
         </w:numPr>
       </w:pPr>
       <w:r>
@@ -748,7 +916,7 @@
       <w:pPr>
         <w:numPr>
           <w:ilvl w:val="0"/>
-          <w:numId w:val="1022"/>
+          <w:numId w:val="1023"/>
         </w:numPr>
       </w:pPr>
       <w:r>
@@ -777,8 +945,8 @@
         <w:t xml:space="preserve">Músicas en Dirigible (Universidad Nacional de Córdoba). Córdoba (Argentina).</w:t>
       </w:r>
     </w:p>
-    <w:bookmarkEnd w:id="34"/>
-    <w:bookmarkStart w:id="35" w:name="conference-funds"/>
+    <w:bookmarkEnd w:id="38"/>
+    <w:bookmarkStart w:id="39" w:name="conference-funds"/>
     <w:p>
       <w:pPr>
         <w:pStyle w:val="Heading2"/>
@@ -791,7 +959,7 @@
       <w:pPr>
         <w:numPr>
           <w:ilvl w:val="0"/>
-          <w:numId w:val="1023"/>
+          <w:numId w:val="1024"/>
         </w:numPr>
       </w:pPr>
       <w:r>
@@ -808,8 +976,8 @@
         <w:t xml:space="preserve">Graduate School of Arts and Sciences (New York University). Shanghai (China).</w:t>
       </w:r>
     </w:p>
-    <w:bookmarkEnd w:id="35"/>
-    <w:bookmarkStart w:id="36" w:name="exchange-program"/>
+    <w:bookmarkEnd w:id="39"/>
+    <w:bookmarkStart w:id="40" w:name="exchange-program"/>
     <w:p>
       <w:pPr>
         <w:pStyle w:val="Heading2"/>
@@ -822,7 +990,7 @@
       <w:pPr>
         <w:numPr>
           <w:ilvl w:val="0"/>
-          <w:numId w:val="1024"/>
+          <w:numId w:val="1025"/>
         </w:numPr>
       </w:pPr>
       <w:r>
@@ -839,9 +1007,9 @@
         <w:t xml:space="preserve">Prosecretaría de Relaciones Internacionales (Universidad Nacional de Córdoba and Université de Montréal). Montréal (Canada).</w:t>
       </w:r>
     </w:p>
-    <w:bookmarkEnd w:id="36"/>
-    <w:bookmarkEnd w:id="37"/>
-    <w:bookmarkStart w:id="45" w:name="sec:Performances"/>
+    <w:bookmarkEnd w:id="40"/>
+    <w:bookmarkEnd w:id="41"/>
+    <w:bookmarkStart w:id="49" w:name="sec:Performances"/>
     <w:p>
       <w:pPr>
         <w:pStyle w:val="Heading1"/>
@@ -850,7 +1018,14 @@
         <w:t xml:space="preserve">Performances</w:t>
       </w:r>
     </w:p>
-    <w:bookmarkStart w:id="38" w:name="solo"/>
+    <w:p>
+      <w:r>
+        <w:pict>
+          <v:rect style="width:0;height:1.5pt" o:hralign="center" o:hrstd="t" o:hr="t"/>
+        </w:pict>
+      </w:r>
+    </w:p>
+    <w:bookmarkStart w:id="42" w:name="solo"/>
     <w:p>
       <w:pPr>
         <w:pStyle w:val="Heading2"/>
@@ -863,7 +1038,7 @@
       <w:pPr>
         <w:numPr>
           <w:ilvl w:val="0"/>
-          <w:numId w:val="1025"/>
+          <w:numId w:val="1026"/>
         </w:numPr>
       </w:pPr>
       <w:r>
@@ -896,7 +1071,7 @@
       <w:pPr>
         <w:numPr>
           <w:ilvl w:val="0"/>
-          <w:numId w:val="1026"/>
+          <w:numId w:val="1027"/>
         </w:numPr>
       </w:pPr>
       <w:r>
@@ -929,7 +1104,7 @@
       <w:pPr>
         <w:numPr>
           <w:ilvl w:val="0"/>
-          <w:numId w:val="1027"/>
+          <w:numId w:val="1028"/>
         </w:numPr>
       </w:pPr>
       <w:r>
@@ -958,8 +1133,8 @@
         <w:t xml:space="preserve">New York City, NY (USA). 11 October 2016.</w:t>
       </w:r>
     </w:p>
-    <w:bookmarkEnd w:id="38"/>
-    <w:bookmarkStart w:id="39" w:name="the-sonic-arts-ensemble-at-osu"/>
+    <w:bookmarkEnd w:id="42"/>
+    <w:bookmarkStart w:id="43" w:name="the-sonic-arts-ensemble-at-osu"/>
     <w:p>
       <w:pPr>
         <w:pStyle w:val="Heading2"/>
@@ -972,7 +1147,7 @@
       <w:pPr>
         <w:numPr>
           <w:ilvl w:val="0"/>
-          <w:numId w:val="1028"/>
+          <w:numId w:val="1029"/>
         </w:numPr>
       </w:pPr>
       <w:r>
@@ -1005,7 +1180,7 @@
       <w:pPr>
         <w:numPr>
           <w:ilvl w:val="0"/>
-          <w:numId w:val="1029"/>
+          <w:numId w:val="1030"/>
         </w:numPr>
       </w:pPr>
       <w:r>
@@ -1038,7 +1213,7 @@
       <w:pPr>
         <w:numPr>
           <w:ilvl w:val="0"/>
-          <w:numId w:val="1030"/>
+          <w:numId w:val="1031"/>
         </w:numPr>
       </w:pPr>
       <w:r>
@@ -1071,7 +1246,7 @@
       <w:pPr>
         <w:numPr>
           <w:ilvl w:val="0"/>
-          <w:numId w:val="1031"/>
+          <w:numId w:val="1032"/>
         </w:numPr>
       </w:pPr>
       <w:r>
@@ -1118,7 +1293,7 @@
       <w:pPr>
         <w:numPr>
           <w:ilvl w:val="0"/>
-          <w:numId w:val="1032"/>
+          <w:numId w:val="1033"/>
         </w:numPr>
       </w:pPr>
       <w:r>
@@ -1151,7 +1326,7 @@
       <w:pPr>
         <w:numPr>
           <w:ilvl w:val="0"/>
-          <w:numId w:val="1033"/>
+          <w:numId w:val="1034"/>
         </w:numPr>
       </w:pPr>
       <w:r>
@@ -1186,8 +1361,8 @@
         <w:t xml:space="preserve">Columbus, OH (USA). 23 September 2019.</w:t>
       </w:r>
     </w:p>
-    <w:bookmarkEnd w:id="39"/>
-    <w:bookmarkStart w:id="40" w:name="hijos-de-distinta-madre"/>
+    <w:bookmarkEnd w:id="43"/>
+    <w:bookmarkStart w:id="44" w:name="hijos-de-distinta-madre"/>
     <w:p>
       <w:pPr>
         <w:pStyle w:val="Heading2"/>
@@ -1200,7 +1375,7 @@
       <w:pPr>
         <w:numPr>
           <w:ilvl w:val="0"/>
-          <w:numId w:val="1034"/>
+          <w:numId w:val="1035"/>
         </w:numPr>
       </w:pPr>
       <w:r>
@@ -1233,7 +1408,7 @@
       <w:pPr>
         <w:numPr>
           <w:ilvl w:val="0"/>
-          <w:numId w:val="1035"/>
+          <w:numId w:val="1036"/>
         </w:numPr>
       </w:pPr>
       <w:r>
@@ -1266,7 +1441,7 @@
       <w:pPr>
         <w:numPr>
           <w:ilvl w:val="0"/>
-          <w:numId w:val="1036"/>
+          <w:numId w:val="1037"/>
         </w:numPr>
       </w:pPr>
       <w:r>
@@ -1299,7 +1474,7 @@
       <w:pPr>
         <w:numPr>
           <w:ilvl w:val="0"/>
-          <w:numId w:val="1037"/>
+          <w:numId w:val="1038"/>
         </w:numPr>
       </w:pPr>
       <w:r>
@@ -1328,8 +1503,8 @@
         <w:t xml:space="preserve">Córdoba (Argentina). 08 December 2019.</w:t>
       </w:r>
     </w:p>
-    <w:bookmarkEnd w:id="40"/>
-    <w:bookmarkStart w:id="41" w:name="live-video-and-electronics"/>
+    <w:bookmarkEnd w:id="44"/>
+    <w:bookmarkStart w:id="45" w:name="live-video-and-electronics"/>
     <w:p>
       <w:pPr>
         <w:pStyle w:val="Heading2"/>
@@ -1342,7 +1517,7 @@
       <w:pPr>
         <w:numPr>
           <w:ilvl w:val="0"/>
-          <w:numId w:val="1038"/>
+          <w:numId w:val="1039"/>
         </w:numPr>
       </w:pPr>
       <w:r>
@@ -1375,7 +1550,7 @@
       <w:pPr>
         <w:numPr>
           <w:ilvl w:val="0"/>
-          <w:numId w:val="1039"/>
+          <w:numId w:val="1040"/>
         </w:numPr>
       </w:pPr>
       <w:r>
@@ -1408,7 +1583,7 @@
       <w:pPr>
         <w:numPr>
           <w:ilvl w:val="0"/>
-          <w:numId w:val="1040"/>
+          <w:numId w:val="1041"/>
         </w:numPr>
       </w:pPr>
       <w:r>
@@ -1441,7 +1616,7 @@
       <w:pPr>
         <w:numPr>
           <w:ilvl w:val="0"/>
-          <w:numId w:val="1041"/>
+          <w:numId w:val="1042"/>
         </w:numPr>
       </w:pPr>
       <w:r>
@@ -1474,7 +1649,7 @@
       <w:pPr>
         <w:numPr>
           <w:ilvl w:val="0"/>
-          <w:numId w:val="1042"/>
+          <w:numId w:val="1043"/>
         </w:numPr>
       </w:pPr>
       <w:r>
@@ -1507,7 +1682,7 @@
       <w:pPr>
         <w:numPr>
           <w:ilvl w:val="0"/>
-          <w:numId w:val="1043"/>
+          <w:numId w:val="1044"/>
         </w:numPr>
       </w:pPr>
       <w:r>
@@ -1540,7 +1715,7 @@
       <w:pPr>
         <w:numPr>
           <w:ilvl w:val="0"/>
-          <w:numId w:val="1044"/>
+          <w:numId w:val="1045"/>
         </w:numPr>
       </w:pPr>
       <w:r>
@@ -1587,7 +1762,7 @@
       <w:pPr>
         <w:numPr>
           <w:ilvl w:val="0"/>
-          <w:numId w:val="1045"/>
+          <w:numId w:val="1046"/>
         </w:numPr>
       </w:pPr>
       <w:r>
@@ -1616,8 +1791,8 @@
         <w:t xml:space="preserve">New York City, NY (USA). 21 April 2014.</w:t>
       </w:r>
     </w:p>
-    <w:bookmarkEnd w:id="41"/>
-    <w:bookmarkStart w:id="42" w:name="leim-ensemble"/>
+    <w:bookmarkEnd w:id="45"/>
+    <w:bookmarkStart w:id="46" w:name="leim-ensemble"/>
     <w:p>
       <w:pPr>
         <w:pStyle w:val="Heading2"/>
@@ -1630,7 +1805,7 @@
       <w:pPr>
         <w:numPr>
           <w:ilvl w:val="0"/>
-          <w:numId w:val="1046"/>
+          <w:numId w:val="1047"/>
         </w:numPr>
       </w:pPr>
       <w:r>
@@ -1663,7 +1838,7 @@
       <w:pPr>
         <w:numPr>
           <w:ilvl w:val="0"/>
-          <w:numId w:val="1047"/>
+          <w:numId w:val="1048"/>
         </w:numPr>
       </w:pPr>
       <w:r>
@@ -1696,7 +1871,7 @@
       <w:pPr>
         <w:numPr>
           <w:ilvl w:val="0"/>
-          <w:numId w:val="1048"/>
+          <w:numId w:val="1049"/>
         </w:numPr>
       </w:pPr>
       <w:r>
@@ -1729,7 +1904,7 @@
       <w:pPr>
         <w:numPr>
           <w:ilvl w:val="0"/>
-          <w:numId w:val="1049"/>
+          <w:numId w:val="1050"/>
         </w:numPr>
       </w:pPr>
       <w:r>
@@ -1776,7 +1951,7 @@
       <w:pPr>
         <w:numPr>
           <w:ilvl w:val="0"/>
-          <w:numId w:val="1050"/>
+          <w:numId w:val="1051"/>
         </w:numPr>
       </w:pPr>
       <w:r>
@@ -1823,7 +1998,7 @@
       <w:pPr>
         <w:numPr>
           <w:ilvl w:val="0"/>
-          <w:numId w:val="1051"/>
+          <w:numId w:val="1052"/>
         </w:numPr>
       </w:pPr>
       <w:r>
@@ -1856,7 +2031,7 @@
       <w:pPr>
         <w:numPr>
           <w:ilvl w:val="0"/>
-          <w:numId w:val="1052"/>
+          <w:numId w:val="1053"/>
         </w:numPr>
       </w:pPr>
       <w:r>
@@ -1889,7 +2064,7 @@
       <w:pPr>
         <w:numPr>
           <w:ilvl w:val="0"/>
-          <w:numId w:val="1053"/>
+          <w:numId w:val="1054"/>
         </w:numPr>
       </w:pPr>
       <w:r>
@@ -1922,7 +2097,7 @@
       <w:pPr>
         <w:numPr>
           <w:ilvl w:val="0"/>
-          <w:numId w:val="1054"/>
+          <w:numId w:val="1055"/>
         </w:numPr>
       </w:pPr>
       <w:r>
@@ -1955,7 +2130,7 @@
       <w:pPr>
         <w:numPr>
           <w:ilvl w:val="0"/>
-          <w:numId w:val="1055"/>
+          <w:numId w:val="1056"/>
         </w:numPr>
       </w:pPr>
       <w:r>
@@ -1988,7 +2163,7 @@
       <w:pPr>
         <w:numPr>
           <w:ilvl w:val="0"/>
-          <w:numId w:val="1056"/>
+          <w:numId w:val="1057"/>
         </w:numPr>
       </w:pPr>
       <w:r>
@@ -2021,7 +2196,7 @@
       <w:pPr>
         <w:numPr>
           <w:ilvl w:val="0"/>
-          <w:numId w:val="1057"/>
+          <w:numId w:val="1058"/>
         </w:numPr>
       </w:pPr>
       <w:r>
@@ -2050,8 +2225,8 @@
         <w:t xml:space="preserve">Córdoba (Argentina). 01 January 2009.</w:t>
       </w:r>
     </w:p>
-    <w:bookmarkEnd w:id="42"/>
-    <w:bookmarkStart w:id="43" w:name="proyecto-red-ensemble"/>
+    <w:bookmarkEnd w:id="46"/>
+    <w:bookmarkStart w:id="47" w:name="proyecto-red-ensemble"/>
     <w:p>
       <w:pPr>
         <w:pStyle w:val="Heading2"/>
@@ -2082,7 +2257,7 @@
       <w:pPr>
         <w:numPr>
           <w:ilvl w:val="0"/>
-          <w:numId w:val="1058"/>
+          <w:numId w:val="1059"/>
         </w:numPr>
       </w:pPr>
       <w:r>
@@ -2115,7 +2290,7 @@
       <w:pPr>
         <w:numPr>
           <w:ilvl w:val="0"/>
-          <w:numId w:val="1059"/>
+          <w:numId w:val="1060"/>
         </w:numPr>
       </w:pPr>
       <w:r>
@@ -2148,7 +2323,7 @@
       <w:pPr>
         <w:numPr>
           <w:ilvl w:val="0"/>
-          <w:numId w:val="1060"/>
+          <w:numId w:val="1061"/>
         </w:numPr>
       </w:pPr>
       <w:r>
@@ -2181,7 +2356,7 @@
       <w:pPr>
         <w:numPr>
           <w:ilvl w:val="0"/>
-          <w:numId w:val="1061"/>
+          <w:numId w:val="1062"/>
         </w:numPr>
       </w:pPr>
       <w:r>
@@ -2214,7 +2389,7 @@
       <w:pPr>
         <w:numPr>
           <w:ilvl w:val="0"/>
-          <w:numId w:val="1062"/>
+          <w:numId w:val="1063"/>
         </w:numPr>
       </w:pPr>
       <w:r>
@@ -2247,7 +2422,7 @@
       <w:pPr>
         <w:numPr>
           <w:ilvl w:val="0"/>
-          <w:numId w:val="1063"/>
+          <w:numId w:val="1064"/>
         </w:numPr>
       </w:pPr>
       <w:r>
@@ -2280,7 +2455,7 @@
       <w:pPr>
         <w:numPr>
           <w:ilvl w:val="0"/>
-          <w:numId w:val="1064"/>
+          <w:numId w:val="1065"/>
         </w:numPr>
       </w:pPr>
       <w:r>
@@ -2313,7 +2488,7 @@
       <w:pPr>
         <w:numPr>
           <w:ilvl w:val="0"/>
-          <w:numId w:val="1065"/>
+          <w:numId w:val="1066"/>
         </w:numPr>
       </w:pPr>
       <w:r>
@@ -2346,7 +2521,7 @@
       <w:pPr>
         <w:numPr>
           <w:ilvl w:val="0"/>
-          <w:numId w:val="1066"/>
+          <w:numId w:val="1067"/>
         </w:numPr>
       </w:pPr>
       <w:r>
@@ -2393,7 +2568,7 @@
       <w:pPr>
         <w:numPr>
           <w:ilvl w:val="0"/>
-          <w:numId w:val="1067"/>
+          <w:numId w:val="1068"/>
         </w:numPr>
       </w:pPr>
       <w:r>
@@ -2426,7 +2601,7 @@
       <w:pPr>
         <w:numPr>
           <w:ilvl w:val="0"/>
-          <w:numId w:val="1068"/>
+          <w:numId w:val="1069"/>
         </w:numPr>
       </w:pPr>
       <w:r>
@@ -2459,7 +2634,7 @@
       <w:pPr>
         <w:numPr>
           <w:ilvl w:val="0"/>
-          <w:numId w:val="1069"/>
+          <w:numId w:val="1070"/>
         </w:numPr>
       </w:pPr>
       <w:r>
@@ -2492,7 +2667,7 @@
       <w:pPr>
         <w:numPr>
           <w:ilvl w:val="0"/>
-          <w:numId w:val="1070"/>
+          <w:numId w:val="1071"/>
         </w:numPr>
       </w:pPr>
       <w:r>
@@ -2521,8 +2696,8 @@
         <w:t xml:space="preserve">Córdoba (Argentina). 02 July 2010.</w:t>
       </w:r>
     </w:p>
-    <w:bookmarkEnd w:id="43"/>
-    <w:bookmarkStart w:id="44" w:name="other-roles"/>
+    <w:bookmarkEnd w:id="47"/>
+    <w:bookmarkStart w:id="48" w:name="other-roles"/>
     <w:p>
       <w:pPr>
         <w:pStyle w:val="Heading2"/>
@@ -2535,7 +2710,7 @@
       <w:pPr>
         <w:numPr>
           <w:ilvl w:val="0"/>
-          <w:numId w:val="1071"/>
+          <w:numId w:val="1072"/>
         </w:numPr>
       </w:pPr>
       <w:r>
@@ -2568,7 +2743,7 @@
       <w:pPr>
         <w:numPr>
           <w:ilvl w:val="0"/>
-          <w:numId w:val="1072"/>
+          <w:numId w:val="1073"/>
         </w:numPr>
       </w:pPr>
       <w:r>
@@ -2601,7 +2776,7 @@
       <w:pPr>
         <w:numPr>
           <w:ilvl w:val="0"/>
-          <w:numId w:val="1073"/>
+          <w:numId w:val="1074"/>
         </w:numPr>
       </w:pPr>
       <w:r>
@@ -2634,7 +2809,7 @@
       <w:pPr>
         <w:numPr>
           <w:ilvl w:val="0"/>
-          <w:numId w:val="1074"/>
+          <w:numId w:val="1075"/>
         </w:numPr>
       </w:pPr>
       <w:r>
@@ -2661,349 +2836,363 @@
       </w:r>
       <w:r>
         <w:t xml:space="preserve">Río Ceballos, CBA (Argentina). 12 March 2010.</w:t>
-      </w:r>
-    </w:p>
-    <w:bookmarkEnd w:id="44"/>
-    <w:bookmarkEnd w:id="45"/>
-    <w:bookmarkStart w:id="49" w:name="sec:Teaching"/>
-    <w:p>
-      <w:pPr>
-        <w:pStyle w:val="Heading1"/>
-      </w:pPr>
-      <w:r>
-        <w:t xml:space="preserve">Teaching</w:t>
-      </w:r>
-    </w:p>
-    <w:bookmarkStart w:id="46" w:name="professor"/>
-    <w:p>
-      <w:pPr>
-        <w:pStyle w:val="Heading2"/>
-      </w:pPr>
-      <w:r>
-        <w:t xml:space="preserve">Professor</w:t>
-      </w:r>
-    </w:p>
-    <w:p>
-      <w:pPr>
-        <w:numPr>
-          <w:ilvl w:val="0"/>
-          <w:numId w:val="1075"/>
-        </w:numPr>
-      </w:pPr>
-      <w:r>
-        <w:rPr>
-          <w:bCs/>
-          <w:b/>
-        </w:rPr>
-        <w:t xml:space="preserve">Computational Musicology 8824.</w:t>
-      </w:r>
-      <w:r>
-        <w:t xml:space="preserve"> </w:t>
-      </w:r>
-      <w:r>
-        <w:t xml:space="preserve">The Ohio State University. School of Music. Columbus, OH (USA). Spring 2021.</w:t>
-      </w:r>
-    </w:p>
-    <w:p>
-      <w:pPr>
-        <w:numPr>
-          <w:ilvl w:val="0"/>
-          <w:numId w:val="1076"/>
-        </w:numPr>
-      </w:pPr>
-      <w:r>
-        <w:rPr>
-          <w:bCs/>
-          <w:b/>
-        </w:rPr>
-        <w:t xml:space="preserve">Sonic Arts Ensemble.</w:t>
-      </w:r>
-      <w:r>
-        <w:t xml:space="preserve"> </w:t>
-      </w:r>
-      <w:r>
-        <w:t xml:space="preserve">The Ohio State University. Advanced Computing Center for the Arts and Design. Columbus, OH (USA). Fall 2021.</w:t>
-      </w:r>
-    </w:p>
-    <w:p>
-      <w:pPr>
-        <w:numPr>
-          <w:ilvl w:val="0"/>
-          <w:numId w:val="1077"/>
-        </w:numPr>
-      </w:pPr>
-      <w:r>
-        <w:rPr>
-          <w:bCs/>
-          <w:b/>
-        </w:rPr>
-        <w:t xml:space="preserve">Sonic Arts Ensemble.</w:t>
-      </w:r>
-      <w:r>
-        <w:t xml:space="preserve"> </w:t>
-      </w:r>
-      <w:r>
-        <w:t xml:space="preserve">The Ohio State University. Advanced Computing Center for the Arts and Design. Columbus, OH (USA). Spring 2020.</w:t>
-      </w:r>
-    </w:p>
-    <w:p>
-      <w:pPr>
-        <w:numPr>
-          <w:ilvl w:val="0"/>
-          <w:numId w:val="1078"/>
-        </w:numPr>
-      </w:pPr>
-      <w:r>
-        <w:rPr>
-          <w:bCs/>
-          <w:b/>
-        </w:rPr>
-        <w:t xml:space="preserve">Sonic Arts Ensemble.</w:t>
-      </w:r>
-      <w:r>
-        <w:t xml:space="preserve"> </w:t>
-      </w:r>
-      <w:r>
-        <w:t xml:space="preserve">The Ohio State University. Advanced Computing Center for the Arts and Design. Columbus, OH (USA). Fall 2019.</w:t>
-      </w:r>
-    </w:p>
-    <w:p>
-      <w:pPr>
-        <w:numPr>
-          <w:ilvl w:val="0"/>
-          <w:numId w:val="1079"/>
-        </w:numPr>
-      </w:pPr>
-      <w:r>
-        <w:rPr>
-          <w:bCs/>
-          <w:b/>
-        </w:rPr>
-        <w:t xml:space="preserve">Harmony and Counterpoint I.</w:t>
-      </w:r>
-      <w:r>
-        <w:t xml:space="preserve"> </w:t>
-      </w:r>
-      <w:r>
-        <w:t xml:space="preserve">New York University. Faculty of Arts and Science. New York, NY (USA). Fall 2015.</w:t>
-      </w:r>
-    </w:p>
-    <w:bookmarkEnd w:id="46"/>
-    <w:bookmarkStart w:id="47" w:name="course-assistant"/>
-    <w:p>
-      <w:pPr>
-        <w:pStyle w:val="Heading2"/>
-      </w:pPr>
-      <w:r>
-        <w:t xml:space="preserve">Course Assistant</w:t>
-      </w:r>
-    </w:p>
-    <w:p>
-      <w:pPr>
-        <w:numPr>
-          <w:ilvl w:val="0"/>
-          <w:numId w:val="1080"/>
-        </w:numPr>
-      </w:pPr>
-      <w:r>
-        <w:rPr>
-          <w:bCs/>
-          <w:b/>
-        </w:rPr>
-        <w:t xml:space="preserve">Computer Music Theory and Techniques.</w:t>
-      </w:r>
-      <w:r>
-        <w:t xml:space="preserve"> </w:t>
-      </w:r>
-      <w:r>
-        <w:t xml:space="preserve">New York University. Faculty of Arts and Science. New York, NY (USA). Fall 2016.</w:t>
-      </w:r>
-    </w:p>
-    <w:bookmarkEnd w:id="47"/>
-    <w:bookmarkStart w:id="48" w:name="teaching-assistant"/>
-    <w:p>
-      <w:pPr>
-        <w:pStyle w:val="Heading2"/>
-      </w:pPr>
-      <w:r>
-        <w:t xml:space="preserve">Teaching Assistant</w:t>
-      </w:r>
-    </w:p>
-    <w:p>
-      <w:pPr>
-        <w:numPr>
-          <w:ilvl w:val="0"/>
-          <w:numId w:val="1081"/>
-        </w:numPr>
-      </w:pPr>
-      <w:r>
-        <w:rPr>
-          <w:bCs/>
-          <w:b/>
-        </w:rPr>
-        <w:t xml:space="preserve">Harmony and Counterpoint II.</w:t>
-      </w:r>
-      <w:r>
-        <w:t xml:space="preserve"> </w:t>
-      </w:r>
-      <w:r>
-        <w:t xml:space="preserve">New York University. Faculty of Arts and Science. New York, NY (USA). Spring 2015.</w:t>
-      </w:r>
-    </w:p>
-    <w:p>
-      <w:pPr>
-        <w:numPr>
-          <w:ilvl w:val="0"/>
-          <w:numId w:val="1082"/>
-        </w:numPr>
-      </w:pPr>
-      <w:r>
-        <w:rPr>
-          <w:bCs/>
-          <w:b/>
-        </w:rPr>
-        <w:t xml:space="preserve">Harmony and Counterpoint I.</w:t>
-      </w:r>
-      <w:r>
-        <w:t xml:space="preserve"> </w:t>
-      </w:r>
-      <w:r>
-        <w:t xml:space="preserve">New York University. Faculty of Arts and Science. New York, NY (USA). Fall 2014.</w:t>
-      </w:r>
-    </w:p>
-    <w:p>
-      <w:pPr>
-        <w:numPr>
-          <w:ilvl w:val="0"/>
-          <w:numId w:val="1083"/>
-        </w:numPr>
-      </w:pPr>
-      <w:r>
-        <w:rPr>
-          <w:bCs/>
-          <w:b/>
-        </w:rPr>
-        <w:t xml:space="preserve">Composición Musical I.</w:t>
-      </w:r>
-      <w:r>
-        <w:t xml:space="preserve"> </w:t>
-      </w:r>
-      <w:r>
-        <w:t xml:space="preserve">Universidad Nacional de Córdoba. Facultad de Artes. Córdoba, CBA (ARG).</w:t>
-      </w:r>
-    </w:p>
-    <w:p>
-      <w:pPr>
-        <w:numPr>
-          <w:ilvl w:val="0"/>
-          <w:numId w:val="1084"/>
-        </w:numPr>
-      </w:pPr>
-      <w:r>
-        <w:rPr>
-          <w:bCs/>
-          <w:b/>
-        </w:rPr>
-        <w:t xml:space="preserve">Composición Musical I.</w:t>
-      </w:r>
-      <w:r>
-        <w:t xml:space="preserve"> </w:t>
-      </w:r>
-      <w:r>
-        <w:t xml:space="preserve">Universidad Nacional de Córdoba. Facultad de Artes. Córdoba, CBA (ARG).</w:t>
-      </w:r>
-    </w:p>
-    <w:p>
-      <w:pPr>
-        <w:numPr>
-          <w:ilvl w:val="0"/>
-          <w:numId w:val="1085"/>
-        </w:numPr>
-      </w:pPr>
-      <w:r>
-        <w:rPr>
-          <w:bCs/>
-          <w:b/>
-        </w:rPr>
-        <w:t xml:space="preserve">Audioperceptiva I.</w:t>
-      </w:r>
-      <w:r>
-        <w:t xml:space="preserve"> </w:t>
-      </w:r>
-      <w:r>
-        <w:t xml:space="preserve">Universidad Nacional de Córdoba. Escuela de Artes</w:t>
-      </w:r>
-      <w:r>
-        <w:t xml:space="preserve"> </w:t>
-      </w:r>
-      <w:r>
-        <w:t xml:space="preserve">-</w:t>
-      </w:r>
-      <w:r>
-        <w:t xml:space="preserve"> </w:t>
-      </w:r>
-      <w:r>
-        <w:t xml:space="preserve">FFyH. Córdoba, CBA (ARG).</w:t>
-      </w:r>
-    </w:p>
-    <w:p>
-      <w:pPr>
-        <w:numPr>
-          <w:ilvl w:val="0"/>
-          <w:numId w:val="1086"/>
-        </w:numPr>
-      </w:pPr>
-      <w:r>
-        <w:rPr>
-          <w:bCs/>
-          <w:b/>
-        </w:rPr>
-        <w:t xml:space="preserve">Audioperceptiva I.</w:t>
-      </w:r>
-      <w:r>
-        <w:t xml:space="preserve"> </w:t>
-      </w:r>
-      <w:r>
-        <w:t xml:space="preserve">Universidad Nacional de Córdoba. Escuela de Artes</w:t>
-      </w:r>
-      <w:r>
-        <w:t xml:space="preserve"> </w:t>
-      </w:r>
-      <w:r>
-        <w:t xml:space="preserve">-</w:t>
-      </w:r>
-      <w:r>
-        <w:t xml:space="preserve"> </w:t>
-      </w:r>
-      <w:r>
-        <w:t xml:space="preserve">FFyH. Córdoba, CBA (ARG).</w:t>
       </w:r>
     </w:p>
     <w:bookmarkEnd w:id="48"/>
     <w:bookmarkEnd w:id="49"/>
-    <w:bookmarkStart w:id="54" w:name="sec:ArtisticCollaborations"/>
+    <w:bookmarkStart w:id="53" w:name="sec:Teaching"/>
     <w:p>
       <w:pPr>
         <w:pStyle w:val="Heading1"/>
       </w:pPr>
       <w:r>
+        <w:t xml:space="preserve">Teaching</w:t>
+      </w:r>
+    </w:p>
+    <w:p>
+      <w:r>
+        <w:pict>
+          <v:rect style="width:0;height:1.5pt" o:hralign="center" o:hrstd="t" o:hr="t"/>
+        </w:pict>
+      </w:r>
+    </w:p>
+    <w:bookmarkStart w:id="50" w:name="professor"/>
+    <w:p>
+      <w:pPr>
+        <w:pStyle w:val="Heading2"/>
+      </w:pPr>
+      <w:r>
+        <w:t xml:space="preserve">Professor</w:t>
+      </w:r>
+    </w:p>
+    <w:p>
+      <w:pPr>
+        <w:numPr>
+          <w:ilvl w:val="0"/>
+          <w:numId w:val="1076"/>
+        </w:numPr>
+      </w:pPr>
+      <w:r>
+        <w:rPr>
+          <w:bCs/>
+          <w:b/>
+        </w:rPr>
+        <w:t xml:space="preserve">Computational Musicology 8824.</w:t>
+      </w:r>
+      <w:r>
+        <w:t xml:space="preserve"> </w:t>
+      </w:r>
+      <w:r>
+        <w:t xml:space="preserve">The Ohio State University. School of Music. Columbus, OH (USA). Spring 2021.</w:t>
+      </w:r>
+    </w:p>
+    <w:p>
+      <w:pPr>
+        <w:numPr>
+          <w:ilvl w:val="0"/>
+          <w:numId w:val="1077"/>
+        </w:numPr>
+      </w:pPr>
+      <w:r>
+        <w:rPr>
+          <w:bCs/>
+          <w:b/>
+        </w:rPr>
+        <w:t xml:space="preserve">Sonic Arts Ensemble.</w:t>
+      </w:r>
+      <w:r>
+        <w:t xml:space="preserve"> </w:t>
+      </w:r>
+      <w:r>
+        <w:t xml:space="preserve">The Ohio State University. Advanced Computing Center for the Arts and Design. Columbus, OH (USA). Fall 2021.</w:t>
+      </w:r>
+    </w:p>
+    <w:p>
+      <w:pPr>
+        <w:numPr>
+          <w:ilvl w:val="0"/>
+          <w:numId w:val="1078"/>
+        </w:numPr>
+      </w:pPr>
+      <w:r>
+        <w:rPr>
+          <w:bCs/>
+          <w:b/>
+        </w:rPr>
+        <w:t xml:space="preserve">Sonic Arts Ensemble.</w:t>
+      </w:r>
+      <w:r>
+        <w:t xml:space="preserve"> </w:t>
+      </w:r>
+      <w:r>
+        <w:t xml:space="preserve">The Ohio State University. Advanced Computing Center for the Arts and Design. Columbus, OH (USA). Spring 2020.</w:t>
+      </w:r>
+    </w:p>
+    <w:p>
+      <w:pPr>
+        <w:numPr>
+          <w:ilvl w:val="0"/>
+          <w:numId w:val="1079"/>
+        </w:numPr>
+      </w:pPr>
+      <w:r>
+        <w:rPr>
+          <w:bCs/>
+          <w:b/>
+        </w:rPr>
+        <w:t xml:space="preserve">Sonic Arts Ensemble.</w:t>
+      </w:r>
+      <w:r>
+        <w:t xml:space="preserve"> </w:t>
+      </w:r>
+      <w:r>
+        <w:t xml:space="preserve">The Ohio State University. Advanced Computing Center for the Arts and Design. Columbus, OH (USA). Fall 2019.</w:t>
+      </w:r>
+    </w:p>
+    <w:p>
+      <w:pPr>
+        <w:numPr>
+          <w:ilvl w:val="0"/>
+          <w:numId w:val="1080"/>
+        </w:numPr>
+      </w:pPr>
+      <w:r>
+        <w:rPr>
+          <w:bCs/>
+          <w:b/>
+        </w:rPr>
+        <w:t xml:space="preserve">Harmony and Counterpoint I.</w:t>
+      </w:r>
+      <w:r>
+        <w:t xml:space="preserve"> </w:t>
+      </w:r>
+      <w:r>
+        <w:t xml:space="preserve">New York University. Faculty of Arts and Science. New York, NY (USA). Fall 2015.</w:t>
+      </w:r>
+    </w:p>
+    <w:bookmarkEnd w:id="50"/>
+    <w:bookmarkStart w:id="51" w:name="course-assistant"/>
+    <w:p>
+      <w:pPr>
+        <w:pStyle w:val="Heading2"/>
+      </w:pPr>
+      <w:r>
+        <w:t xml:space="preserve">Course Assistant</w:t>
+      </w:r>
+    </w:p>
+    <w:p>
+      <w:pPr>
+        <w:numPr>
+          <w:ilvl w:val="0"/>
+          <w:numId w:val="1081"/>
+        </w:numPr>
+      </w:pPr>
+      <w:r>
+        <w:rPr>
+          <w:bCs/>
+          <w:b/>
+        </w:rPr>
+        <w:t xml:space="preserve">Computer Music Theory and Techniques.</w:t>
+      </w:r>
+      <w:r>
+        <w:t xml:space="preserve"> </w:t>
+      </w:r>
+      <w:r>
+        <w:t xml:space="preserve">New York University. Faculty of Arts and Science. New York, NY (USA). Fall 2016.</w:t>
+      </w:r>
+    </w:p>
+    <w:bookmarkEnd w:id="51"/>
+    <w:bookmarkStart w:id="52" w:name="teaching-assistant"/>
+    <w:p>
+      <w:pPr>
+        <w:pStyle w:val="Heading2"/>
+      </w:pPr>
+      <w:r>
+        <w:t xml:space="preserve">Teaching Assistant</w:t>
+      </w:r>
+    </w:p>
+    <w:p>
+      <w:pPr>
+        <w:numPr>
+          <w:ilvl w:val="0"/>
+          <w:numId w:val="1082"/>
+        </w:numPr>
+      </w:pPr>
+      <w:r>
+        <w:rPr>
+          <w:bCs/>
+          <w:b/>
+        </w:rPr>
+        <w:t xml:space="preserve">Harmony and Counterpoint II.</w:t>
+      </w:r>
+      <w:r>
+        <w:t xml:space="preserve"> </w:t>
+      </w:r>
+      <w:r>
+        <w:t xml:space="preserve">New York University. Faculty of Arts and Science. New York, NY (USA). Spring 2015.</w:t>
+      </w:r>
+    </w:p>
+    <w:p>
+      <w:pPr>
+        <w:numPr>
+          <w:ilvl w:val="0"/>
+          <w:numId w:val="1083"/>
+        </w:numPr>
+      </w:pPr>
+      <w:r>
+        <w:rPr>
+          <w:bCs/>
+          <w:b/>
+        </w:rPr>
+        <w:t xml:space="preserve">Harmony and Counterpoint I.</w:t>
+      </w:r>
+      <w:r>
+        <w:t xml:space="preserve"> </w:t>
+      </w:r>
+      <w:r>
+        <w:t xml:space="preserve">New York University. Faculty of Arts and Science. New York, NY (USA). Fall 2014.</w:t>
+      </w:r>
+    </w:p>
+    <w:p>
+      <w:pPr>
+        <w:numPr>
+          <w:ilvl w:val="0"/>
+          <w:numId w:val="1084"/>
+        </w:numPr>
+      </w:pPr>
+      <w:r>
+        <w:rPr>
+          <w:bCs/>
+          <w:b/>
+        </w:rPr>
+        <w:t xml:space="preserve">Composición Musical I.</w:t>
+      </w:r>
+      <w:r>
+        <w:t xml:space="preserve"> </w:t>
+      </w:r>
+      <w:r>
+        <w:t xml:space="preserve">Universidad Nacional de Córdoba. Facultad de Artes. Córdoba, CBA (ARG).</w:t>
+      </w:r>
+    </w:p>
+    <w:p>
+      <w:pPr>
+        <w:numPr>
+          <w:ilvl w:val="0"/>
+          <w:numId w:val="1085"/>
+        </w:numPr>
+      </w:pPr>
+      <w:r>
+        <w:rPr>
+          <w:bCs/>
+          <w:b/>
+        </w:rPr>
+        <w:t xml:space="preserve">Composición Musical I.</w:t>
+      </w:r>
+      <w:r>
+        <w:t xml:space="preserve"> </w:t>
+      </w:r>
+      <w:r>
+        <w:t xml:space="preserve">Universidad Nacional de Córdoba. Facultad de Artes. Córdoba, CBA (ARG).</w:t>
+      </w:r>
+    </w:p>
+    <w:p>
+      <w:pPr>
+        <w:numPr>
+          <w:ilvl w:val="0"/>
+          <w:numId w:val="1086"/>
+        </w:numPr>
+      </w:pPr>
+      <w:r>
+        <w:rPr>
+          <w:bCs/>
+          <w:b/>
+        </w:rPr>
+        <w:t xml:space="preserve">Audioperceptiva I.</w:t>
+      </w:r>
+      <w:r>
+        <w:t xml:space="preserve"> </w:t>
+      </w:r>
+      <w:r>
+        <w:t xml:space="preserve">Universidad Nacional de Córdoba. Escuela de Artes</w:t>
+      </w:r>
+      <w:r>
+        <w:t xml:space="preserve"> </w:t>
+      </w:r>
+      <w:r>
+        <w:t xml:space="preserve">-</w:t>
+      </w:r>
+      <w:r>
+        <w:t xml:space="preserve"> </w:t>
+      </w:r>
+      <w:r>
+        <w:t xml:space="preserve">FFyH. Córdoba, CBA (ARG).</w:t>
+      </w:r>
+    </w:p>
+    <w:p>
+      <w:pPr>
+        <w:numPr>
+          <w:ilvl w:val="0"/>
+          <w:numId w:val="1087"/>
+        </w:numPr>
+      </w:pPr>
+      <w:r>
+        <w:rPr>
+          <w:bCs/>
+          <w:b/>
+        </w:rPr>
+        <w:t xml:space="preserve">Audioperceptiva I.</w:t>
+      </w:r>
+      <w:r>
+        <w:t xml:space="preserve"> </w:t>
+      </w:r>
+      <w:r>
+        <w:t xml:space="preserve">Universidad Nacional de Córdoba. Escuela de Artes</w:t>
+      </w:r>
+      <w:r>
+        <w:t xml:space="preserve"> </w:t>
+      </w:r>
+      <w:r>
+        <w:t xml:space="preserve">-</w:t>
+      </w:r>
+      <w:r>
+        <w:t xml:space="preserve"> </w:t>
+      </w:r>
+      <w:r>
+        <w:t xml:space="preserve">FFyH. Córdoba, CBA (ARG).</w:t>
+      </w:r>
+    </w:p>
+    <w:bookmarkEnd w:id="52"/>
+    <w:bookmarkEnd w:id="53"/>
+    <w:bookmarkStart w:id="58" w:name="sec:ArtisticCollaborations"/>
+    <w:p>
+      <w:pPr>
+        <w:pStyle w:val="Heading1"/>
+      </w:pPr>
+      <w:r>
         <w:t xml:space="preserve">Artistic Collaborations</w:t>
       </w:r>
     </w:p>
-    <w:bookmarkStart w:id="50" w:name="networked-performance-music"/>
+    <w:p>
+      <w:r>
+        <w:pict>
+          <v:rect style="width:0;height:1.5pt" o:hralign="center" o:hrstd="t" o:hr="t"/>
+        </w:pict>
+      </w:r>
+    </w:p>
+    <w:bookmarkStart w:id="54" w:name="networked-music-performance"/>
     <w:p>
       <w:pPr>
         <w:pStyle w:val="Heading2"/>
       </w:pPr>
       <w:r>
-        <w:t xml:space="preserve">Networked Performance Music</w:t>
-      </w:r>
-    </w:p>
-    <w:p>
-      <w:pPr>
-        <w:numPr>
-          <w:ilvl w:val="0"/>
-          <w:numId w:val="1087"/>
+        <w:t xml:space="preserve">Networked Music Performance</w:t>
+      </w:r>
+    </w:p>
+    <w:p>
+      <w:pPr>
+        <w:numPr>
+          <w:ilvl w:val="0"/>
+          <w:numId w:val="1088"/>
         </w:numPr>
       </w:pPr>
       <w:r>
@@ -3024,7 +3213,7 @@
       <w:pPr>
         <w:numPr>
           <w:ilvl w:val="0"/>
-          <w:numId w:val="1088"/>
+          <w:numId w:val="1089"/>
         </w:numPr>
       </w:pPr>
       <w:r>
@@ -3041,8 +3230,8 @@
         <w:t xml:space="preserve">(ongoing). Advanced Computing Center for the Arts and Design. Marc Ainger and Ann Stimson. Columbus, OH (USA).</w:t>
       </w:r>
     </w:p>
-    <w:bookmarkEnd w:id="50"/>
-    <w:bookmarkStart w:id="51" w:name="installations"/>
+    <w:bookmarkEnd w:id="54"/>
+    <w:bookmarkStart w:id="55" w:name="installations"/>
     <w:p>
       <w:pPr>
         <w:pStyle w:val="Heading2"/>
@@ -3055,7 +3244,7 @@
       <w:pPr>
         <w:numPr>
           <w:ilvl w:val="0"/>
-          <w:numId w:val="1089"/>
+          <w:numId w:val="1090"/>
         </w:numPr>
       </w:pPr>
       <w:r>
@@ -3076,7 +3265,7 @@
       <w:pPr>
         <w:numPr>
           <w:ilvl w:val="0"/>
-          <w:numId w:val="1090"/>
+          <w:numId w:val="1091"/>
         </w:numPr>
       </w:pPr>
       <w:r>
@@ -3093,8 +3282,8 @@
         <w:t xml:space="preserve">Xuhui Art Museum. Matias Delgadino and Lucia Simonelli. Shanghai (China).</w:t>
       </w:r>
     </w:p>
-    <w:bookmarkEnd w:id="51"/>
-    <w:bookmarkStart w:id="52" w:name="theatre"/>
+    <w:bookmarkEnd w:id="55"/>
+    <w:bookmarkStart w:id="56" w:name="theatre"/>
     <w:p>
       <w:pPr>
         <w:pStyle w:val="Heading2"/>
@@ -3107,7 +3296,7 @@
       <w:pPr>
         <w:numPr>
           <w:ilvl w:val="0"/>
-          <w:numId w:val="1091"/>
+          <w:numId w:val="1092"/>
         </w:numPr>
       </w:pPr>
       <w:r>
@@ -3140,7 +3329,7 @@
       <w:pPr>
         <w:numPr>
           <w:ilvl w:val="0"/>
-          <w:numId w:val="1092"/>
+          <w:numId w:val="1093"/>
         </w:numPr>
       </w:pPr>
       <w:r>
@@ -3161,7 +3350,7 @@
       <w:pPr>
         <w:numPr>
           <w:ilvl w:val="0"/>
-          <w:numId w:val="1093"/>
+          <w:numId w:val="1094"/>
         </w:numPr>
       </w:pPr>
       <w:r>
@@ -3182,7 +3371,7 @@
       <w:pPr>
         <w:numPr>
           <w:ilvl w:val="0"/>
-          <w:numId w:val="1094"/>
+          <w:numId w:val="1095"/>
         </w:numPr>
       </w:pPr>
       <w:r>
@@ -3199,8 +3388,8 @@
         <w:t xml:space="preserve">Cineclub Municipal Hugo del Carril. Luisina Couto. Córdoba (Argentina).</w:t>
       </w:r>
     </w:p>
-    <w:bookmarkEnd w:id="52"/>
-    <w:bookmarkStart w:id="53" w:name="other-collaborations"/>
+    <w:bookmarkEnd w:id="56"/>
+    <w:bookmarkStart w:id="57" w:name="other-collaborations"/>
     <w:p>
       <w:pPr>
         <w:pStyle w:val="Heading2"/>
@@ -3213,7 +3402,7 @@
       <w:pPr>
         <w:numPr>
           <w:ilvl w:val="0"/>
-          <w:numId w:val="1095"/>
+          <w:numId w:val="1096"/>
         </w:numPr>
       </w:pPr>
       <w:r>
@@ -3234,7 +3423,7 @@
       <w:pPr>
         <w:numPr>
           <w:ilvl w:val="0"/>
-          <w:numId w:val="1096"/>
+          <w:numId w:val="1097"/>
         </w:numPr>
       </w:pPr>
       <w:r>
@@ -3255,7 +3444,7 @@
       <w:pPr>
         <w:numPr>
           <w:ilvl w:val="0"/>
-          <w:numId w:val="1097"/>
+          <w:numId w:val="1098"/>
         </w:numPr>
       </w:pPr>
       <w:r>
@@ -3272,9 +3461,9 @@
         <w:t xml:space="preserve">Teatro del Libertador San Martín. José Halac. Córdoba (Argentina).</w:t>
       </w:r>
     </w:p>
-    <w:bookmarkEnd w:id="53"/>
-    <w:bookmarkEnd w:id="54"/>
-    <w:bookmarkStart w:id="57" w:name="sec:Service"/>
+    <w:bookmarkEnd w:id="57"/>
+    <w:bookmarkEnd w:id="58"/>
+    <w:bookmarkStart w:id="61" w:name="sec:Service"/>
     <w:p>
       <w:pPr>
         <w:pStyle w:val="Heading1"/>
@@ -3283,7 +3472,14 @@
         <w:t xml:space="preserve">Service</w:t>
       </w:r>
     </w:p>
-    <w:bookmarkStart w:id="55" w:name="disciplinary-service"/>
+    <w:p>
+      <w:r>
+        <w:pict>
+          <v:rect style="width:0;height:1.5pt" o:hralign="center" o:hrstd="t" o:hr="t"/>
+        </w:pict>
+      </w:r>
+    </w:p>
+    <w:bookmarkStart w:id="59" w:name="disciplinary-service"/>
     <w:p>
       <w:pPr>
         <w:pStyle w:val="Heading2"/>
@@ -3296,7 +3492,7 @@
       <w:pPr>
         <w:numPr>
           <w:ilvl w:val="0"/>
-          <w:numId w:val="1098"/>
+          <w:numId w:val="1099"/>
         </w:numPr>
       </w:pPr>
       <w:r>
@@ -3317,7 +3513,7 @@
       <w:pPr>
         <w:numPr>
           <w:ilvl w:val="0"/>
-          <w:numId w:val="1099"/>
+          <w:numId w:val="1100"/>
         </w:numPr>
       </w:pPr>
       <w:r>
@@ -3344,7 +3540,7 @@
       <w:pPr>
         <w:numPr>
           <w:ilvl w:val="0"/>
-          <w:numId w:val="1100"/>
+          <w:numId w:val="1101"/>
         </w:numPr>
       </w:pPr>
       <w:r>
@@ -3365,7 +3561,7 @@
       <w:pPr>
         <w:numPr>
           <w:ilvl w:val="0"/>
-          <w:numId w:val="1101"/>
+          <w:numId w:val="1102"/>
         </w:numPr>
       </w:pPr>
       <w:r>
@@ -3386,7 +3582,7 @@
       <w:pPr>
         <w:numPr>
           <w:ilvl w:val="0"/>
-          <w:numId w:val="1102"/>
+          <w:numId w:val="1103"/>
         </w:numPr>
       </w:pPr>
       <w:r>
@@ -3407,7 +3603,7 @@
       <w:pPr>
         <w:numPr>
           <w:ilvl w:val="0"/>
-          <w:numId w:val="1103"/>
+          <w:numId w:val="1104"/>
         </w:numPr>
       </w:pPr>
       <w:r>
@@ -3430,8 +3626,8 @@
         <w:t xml:space="preserve">2015.</w:t>
       </w:r>
     </w:p>
-    <w:bookmarkEnd w:id="55"/>
-    <w:bookmarkStart w:id="56" w:name="university-service"/>
+    <w:bookmarkEnd w:id="59"/>
+    <w:bookmarkStart w:id="60" w:name="university-service"/>
     <w:p>
       <w:pPr>
         <w:pStyle w:val="Heading2"/>
@@ -3444,7 +3640,7 @@
       <w:pPr>
         <w:numPr>
           <w:ilvl w:val="0"/>
-          <w:numId w:val="1104"/>
+          <w:numId w:val="1105"/>
         </w:numPr>
       </w:pPr>
       <w:r>
@@ -3471,7 +3667,7 @@
       <w:pPr>
         <w:numPr>
           <w:ilvl w:val="0"/>
-          <w:numId w:val="1105"/>
+          <w:numId w:val="1106"/>
         </w:numPr>
       </w:pPr>
       <w:r>
@@ -3536,9 +3732,9 @@
         <w:t xml:space="preserve">2015.</w:t>
       </w:r>
     </w:p>
-    <w:bookmarkEnd w:id="56"/>
-    <w:bookmarkEnd w:id="57"/>
-    <w:bookmarkStart w:id="58" w:name="sec:OtherSkills"/>
+    <w:bookmarkEnd w:id="60"/>
+    <w:bookmarkEnd w:id="61"/>
+    <w:bookmarkStart w:id="62" w:name="sec:OtherSkills"/>
     <w:p>
       <w:pPr>
         <w:pStyle w:val="Heading1"/>
@@ -3548,10 +3744,17 @@
       </w:r>
     </w:p>
     <w:p>
-      <w:pPr>
-        <w:numPr>
-          <w:ilvl w:val="0"/>
-          <w:numId w:val="1106"/>
+      <w:r>
+        <w:pict>
+          <v:rect style="width:0;height:1.5pt" o:hralign="center" o:hrstd="t" o:hr="t"/>
+        </w:pict>
+      </w:r>
+    </w:p>
+    <w:p>
+      <w:pPr>
+        <w:numPr>
+          <w:ilvl w:val="0"/>
+          <w:numId w:val="1107"/>
         </w:numPr>
       </w:pPr>
       <w:r>
@@ -3620,7 +3823,7 @@
       <w:pPr>
         <w:numPr>
           <w:ilvl w:val="0"/>
-          <w:numId w:val="1106"/>
+          <w:numId w:val="1107"/>
         </w:numPr>
       </w:pPr>
       <w:r>
@@ -3775,7 +3978,7 @@
       <w:pPr>
         <w:numPr>
           <w:ilvl w:val="0"/>
-          <w:numId w:val="1106"/>
+          <w:numId w:val="1107"/>
         </w:numPr>
       </w:pPr>
       <w:r>
@@ -3846,7 +4049,7 @@
         <w:t xml:space="preserve">Adobe Creative Suite.</w:t>
       </w:r>
     </w:p>
-    <w:bookmarkEnd w:id="58"/>
+    <w:bookmarkEnd w:id="62"/>
     <w:sectPr/>
   </w:body>
 </w:document>
@@ -4348,6 +4551,9 @@
     <w:abstractNumId w:val="991"/>
   </w:num>
   <w:num w:numId="1106">
+    <w:abstractNumId w:val="991"/>
+  </w:num>
+  <w:num w:numId="1107">
     <w:abstractNumId w:val="991"/>
   </w:num>
 </w:numbering>

</xml_diff>